<commit_message>
Run notebook code, endpoint and logs script file after making update
</commit_message>
<xml_diff>
--- a/starter_files/Snapshot.docx
+++ b/starter_files/Snapshot.docx
@@ -8,47 +8,754 @@
           <w:noProof/>
         </w:rPr>
         <w:drawing>
-          <wp:inline distT="0" distB="0" distL="0" distR="0" wp14:anchorId="0302103D" wp14:editId="7E592727">
-            <wp:extent cx="5943600" cy="1826260"/>
+          <wp:inline distT="0" distB="0" distL="0" distR="0" wp14:anchorId="46277378" wp14:editId="652966BE">
+            <wp:extent cx="5943600" cy="2618740"/>
+            <wp:effectExtent l="0" t="0" r="0" b="0"/>
+            <wp:docPr id="1" name="Picture 1"/>
+            <wp:cNvGraphicFramePr>
+              <a:graphicFrameLocks xmlns:a="http://schemas.openxmlformats.org/drawingml/2006/main" noChangeAspect="1"/>
+            </wp:cNvGraphicFramePr>
+            <a:graphic xmlns:a="http://schemas.openxmlformats.org/drawingml/2006/main">
+              <a:graphicData uri="http://schemas.openxmlformats.org/drawingml/2006/picture">
+                <pic:pic xmlns:pic="http://schemas.openxmlformats.org/drawingml/2006/picture">
+                  <pic:nvPicPr>
+                    <pic:cNvPr id="1" name=""/>
+                    <pic:cNvPicPr/>
+                  </pic:nvPicPr>
+                  <pic:blipFill>
+                    <a:blip r:embed="rId4"/>
+                    <a:stretch>
+                      <a:fillRect/>
+                    </a:stretch>
+                  </pic:blipFill>
+                  <pic:spPr>
+                    <a:xfrm>
+                      <a:off x="0" y="0"/>
+                      <a:ext cx="5943600" cy="2618740"/>
+                    </a:xfrm>
+                    <a:prstGeom prst="rect">
+                      <a:avLst/>
+                    </a:prstGeom>
+                  </pic:spPr>
+                </pic:pic>
+              </a:graphicData>
+            </a:graphic>
+          </wp:inline>
+        </w:drawing>
+      </w:r>
+    </w:p>
+    <w:p/>
+    <w:p/>
+    <w:p>
+      <w:r>
+        <w:rPr>
+          <w:noProof/>
+        </w:rPr>
+        <w:drawing>
+          <wp:inline distT="0" distB="0" distL="0" distR="0" wp14:anchorId="1E5DCB53" wp14:editId="565FF8DB">
+            <wp:extent cx="5943600" cy="2600325"/>
+            <wp:effectExtent l="0" t="0" r="0" b="9525"/>
+            <wp:docPr id="2" name="Picture 2"/>
+            <wp:cNvGraphicFramePr>
+              <a:graphicFrameLocks xmlns:a="http://schemas.openxmlformats.org/drawingml/2006/main" noChangeAspect="1"/>
+            </wp:cNvGraphicFramePr>
+            <a:graphic xmlns:a="http://schemas.openxmlformats.org/drawingml/2006/main">
+              <a:graphicData uri="http://schemas.openxmlformats.org/drawingml/2006/picture">
+                <pic:pic xmlns:pic="http://schemas.openxmlformats.org/drawingml/2006/picture">
+                  <pic:nvPicPr>
+                    <pic:cNvPr id="1" name=""/>
+                    <pic:cNvPicPr/>
+                  </pic:nvPicPr>
+                  <pic:blipFill>
+                    <a:blip r:embed="rId5"/>
+                    <a:stretch>
+                      <a:fillRect/>
+                    </a:stretch>
+                  </pic:blipFill>
+                  <pic:spPr>
+                    <a:xfrm>
+                      <a:off x="0" y="0"/>
+                      <a:ext cx="5943600" cy="2600325"/>
+                    </a:xfrm>
+                    <a:prstGeom prst="rect">
+                      <a:avLst/>
+                    </a:prstGeom>
+                  </pic:spPr>
+                </pic:pic>
+              </a:graphicData>
+            </a:graphic>
+          </wp:inline>
+        </w:drawing>
+      </w:r>
+    </w:p>
+    <w:p/>
+    <w:p>
+      <w:r>
+        <w:rPr>
+          <w:noProof/>
+        </w:rPr>
+        <w:lastRenderedPageBreak/>
+        <w:drawing>
+          <wp:inline distT="0" distB="0" distL="0" distR="0" wp14:anchorId="301DC644" wp14:editId="39392CC4">
+            <wp:extent cx="5943600" cy="2312670"/>
+            <wp:effectExtent l="0" t="0" r="0" b="0"/>
+            <wp:docPr id="3" name="Picture 3"/>
+            <wp:cNvGraphicFramePr>
+              <a:graphicFrameLocks xmlns:a="http://schemas.openxmlformats.org/drawingml/2006/main" noChangeAspect="1"/>
+            </wp:cNvGraphicFramePr>
+            <a:graphic xmlns:a="http://schemas.openxmlformats.org/drawingml/2006/main">
+              <a:graphicData uri="http://schemas.openxmlformats.org/drawingml/2006/picture">
+                <pic:pic xmlns:pic="http://schemas.openxmlformats.org/drawingml/2006/picture">
+                  <pic:nvPicPr>
+                    <pic:cNvPr id="1" name=""/>
+                    <pic:cNvPicPr/>
+                  </pic:nvPicPr>
+                  <pic:blipFill>
+                    <a:blip r:embed="rId6"/>
+                    <a:stretch>
+                      <a:fillRect/>
+                    </a:stretch>
+                  </pic:blipFill>
+                  <pic:spPr>
+                    <a:xfrm>
+                      <a:off x="0" y="0"/>
+                      <a:ext cx="5943600" cy="2312670"/>
+                    </a:xfrm>
+                    <a:prstGeom prst="rect">
+                      <a:avLst/>
+                    </a:prstGeom>
+                  </pic:spPr>
+                </pic:pic>
+              </a:graphicData>
+            </a:graphic>
+          </wp:inline>
+        </w:drawing>
+      </w:r>
+    </w:p>
+    <w:p/>
+    <w:p>
+      <w:r>
+        <w:rPr>
+          <w:noProof/>
+        </w:rPr>
+        <w:drawing>
+          <wp:inline distT="0" distB="0" distL="0" distR="0" wp14:anchorId="1F7AABB2" wp14:editId="45B0BB02">
+            <wp:extent cx="5943600" cy="2056130"/>
+            <wp:effectExtent l="0" t="0" r="0" b="1270"/>
+            <wp:docPr id="4" name="Picture 4"/>
+            <wp:cNvGraphicFramePr>
+              <a:graphicFrameLocks xmlns:a="http://schemas.openxmlformats.org/drawingml/2006/main" noChangeAspect="1"/>
+            </wp:cNvGraphicFramePr>
+            <a:graphic xmlns:a="http://schemas.openxmlformats.org/drawingml/2006/main">
+              <a:graphicData uri="http://schemas.openxmlformats.org/drawingml/2006/picture">
+                <pic:pic xmlns:pic="http://schemas.openxmlformats.org/drawingml/2006/picture">
+                  <pic:nvPicPr>
+                    <pic:cNvPr id="1" name=""/>
+                    <pic:cNvPicPr/>
+                  </pic:nvPicPr>
+                  <pic:blipFill>
+                    <a:blip r:embed="rId7"/>
+                    <a:stretch>
+                      <a:fillRect/>
+                    </a:stretch>
+                  </pic:blipFill>
+                  <pic:spPr>
+                    <a:xfrm>
+                      <a:off x="0" y="0"/>
+                      <a:ext cx="5943600" cy="2056130"/>
+                    </a:xfrm>
+                    <a:prstGeom prst="rect">
+                      <a:avLst/>
+                    </a:prstGeom>
+                  </pic:spPr>
+                </pic:pic>
+              </a:graphicData>
+            </a:graphic>
+          </wp:inline>
+        </w:drawing>
+      </w:r>
+    </w:p>
+    <w:p/>
+    <w:p>
+      <w:r>
+        <w:rPr>
+          <w:noProof/>
+        </w:rPr>
+        <w:lastRenderedPageBreak/>
+        <w:drawing>
+          <wp:inline distT="0" distB="0" distL="0" distR="0" wp14:anchorId="0D0D26DA" wp14:editId="79EA9015">
+            <wp:extent cx="5943600" cy="3841115"/>
+            <wp:effectExtent l="0" t="0" r="0" b="6985"/>
+            <wp:docPr id="8" name="Picture 8"/>
+            <wp:cNvGraphicFramePr>
+              <a:graphicFrameLocks xmlns:a="http://schemas.openxmlformats.org/drawingml/2006/main" noChangeAspect="1"/>
+            </wp:cNvGraphicFramePr>
+            <a:graphic xmlns:a="http://schemas.openxmlformats.org/drawingml/2006/main">
+              <a:graphicData uri="http://schemas.openxmlformats.org/drawingml/2006/picture">
+                <pic:pic xmlns:pic="http://schemas.openxmlformats.org/drawingml/2006/picture">
+                  <pic:nvPicPr>
+                    <pic:cNvPr id="1" name=""/>
+                    <pic:cNvPicPr/>
+                  </pic:nvPicPr>
+                  <pic:blipFill>
+                    <a:blip r:embed="rId8"/>
+                    <a:stretch>
+                      <a:fillRect/>
+                    </a:stretch>
+                  </pic:blipFill>
+                  <pic:spPr>
+                    <a:xfrm>
+                      <a:off x="0" y="0"/>
+                      <a:ext cx="5943600" cy="3841115"/>
+                    </a:xfrm>
+                    <a:prstGeom prst="rect">
+                      <a:avLst/>
+                    </a:prstGeom>
+                  </pic:spPr>
+                </pic:pic>
+              </a:graphicData>
+            </a:graphic>
+          </wp:inline>
+        </w:drawing>
+      </w:r>
+    </w:p>
+    <w:p/>
+    <w:p>
+      <w:pPr>
+        <w:rPr>
+          <w:noProof/>
+        </w:rPr>
+      </w:pPr>
+      <w:r>
+        <w:rPr>
+          <w:noProof/>
+        </w:rPr>
+        <w:drawing>
+          <wp:inline distT="0" distB="0" distL="0" distR="0" wp14:anchorId="6B9DA3FD" wp14:editId="0C6D5130">
+            <wp:extent cx="5943600" cy="2611755"/>
+            <wp:effectExtent l="0" t="0" r="0" b="0"/>
+            <wp:docPr id="7" name="Picture 7"/>
+            <wp:cNvGraphicFramePr>
+              <a:graphicFrameLocks xmlns:a="http://schemas.openxmlformats.org/drawingml/2006/main" noChangeAspect="1"/>
+            </wp:cNvGraphicFramePr>
+            <a:graphic xmlns:a="http://schemas.openxmlformats.org/drawingml/2006/main">
+              <a:graphicData uri="http://schemas.openxmlformats.org/drawingml/2006/picture">
+                <pic:pic xmlns:pic="http://schemas.openxmlformats.org/drawingml/2006/picture">
+                  <pic:nvPicPr>
+                    <pic:cNvPr id="1" name=""/>
+                    <pic:cNvPicPr/>
+                  </pic:nvPicPr>
+                  <pic:blipFill>
+                    <a:blip r:embed="rId9"/>
+                    <a:stretch>
+                      <a:fillRect/>
+                    </a:stretch>
+                  </pic:blipFill>
+                  <pic:spPr>
+                    <a:xfrm>
+                      <a:off x="0" y="0"/>
+                      <a:ext cx="5943600" cy="2611755"/>
+                    </a:xfrm>
+                    <a:prstGeom prst="rect">
+                      <a:avLst/>
+                    </a:prstGeom>
+                  </pic:spPr>
+                </pic:pic>
+              </a:graphicData>
+            </a:graphic>
+          </wp:inline>
+        </w:drawing>
+      </w:r>
+    </w:p>
+    <w:p>
+      <w:pPr>
+        <w:rPr>
+          <w:noProof/>
+        </w:rPr>
+      </w:pPr>
+    </w:p>
+    <w:p>
+      <w:r>
+        <w:rPr>
+          <w:noProof/>
+        </w:rPr>
+        <w:lastRenderedPageBreak/>
+        <w:drawing>
+          <wp:inline distT="0" distB="0" distL="0" distR="0" wp14:anchorId="57CC2C1F" wp14:editId="24D3CEBE">
+            <wp:extent cx="5943600" cy="2798445"/>
+            <wp:effectExtent l="0" t="0" r="0" b="1905"/>
+            <wp:docPr id="6" name="Picture 6"/>
+            <wp:cNvGraphicFramePr>
+              <a:graphicFrameLocks xmlns:a="http://schemas.openxmlformats.org/drawingml/2006/main" noChangeAspect="1"/>
+            </wp:cNvGraphicFramePr>
+            <a:graphic xmlns:a="http://schemas.openxmlformats.org/drawingml/2006/main">
+              <a:graphicData uri="http://schemas.openxmlformats.org/drawingml/2006/picture">
+                <pic:pic xmlns:pic="http://schemas.openxmlformats.org/drawingml/2006/picture">
+                  <pic:nvPicPr>
+                    <pic:cNvPr id="1" name=""/>
+                    <pic:cNvPicPr/>
+                  </pic:nvPicPr>
+                  <pic:blipFill>
+                    <a:blip r:embed="rId10"/>
+                    <a:stretch>
+                      <a:fillRect/>
+                    </a:stretch>
+                  </pic:blipFill>
+                  <pic:spPr>
+                    <a:xfrm>
+                      <a:off x="0" y="0"/>
+                      <a:ext cx="5943600" cy="2798445"/>
+                    </a:xfrm>
+                    <a:prstGeom prst="rect">
+                      <a:avLst/>
+                    </a:prstGeom>
+                  </pic:spPr>
+                </pic:pic>
+              </a:graphicData>
+            </a:graphic>
+          </wp:inline>
+        </w:drawing>
+      </w:r>
+    </w:p>
+    <w:p/>
+    <w:p>
+      <w:r>
+        <w:rPr>
+          <w:noProof/>
+        </w:rPr>
+        <w:drawing>
+          <wp:inline distT="0" distB="0" distL="0" distR="0" wp14:anchorId="3E8FE69D" wp14:editId="49EDE464">
+            <wp:extent cx="5943600" cy="4500880"/>
+            <wp:effectExtent l="0" t="0" r="0" b="0"/>
+            <wp:docPr id="9" name="Picture 9"/>
+            <wp:cNvGraphicFramePr>
+              <a:graphicFrameLocks xmlns:a="http://schemas.openxmlformats.org/drawingml/2006/main" noChangeAspect="1"/>
+            </wp:cNvGraphicFramePr>
+            <a:graphic xmlns:a="http://schemas.openxmlformats.org/drawingml/2006/main">
+              <a:graphicData uri="http://schemas.openxmlformats.org/drawingml/2006/picture">
+                <pic:pic xmlns:pic="http://schemas.openxmlformats.org/drawingml/2006/picture">
+                  <pic:nvPicPr>
+                    <pic:cNvPr id="1" name=""/>
+                    <pic:cNvPicPr/>
+                  </pic:nvPicPr>
+                  <pic:blipFill>
+                    <a:blip r:embed="rId11"/>
+                    <a:stretch>
+                      <a:fillRect/>
+                    </a:stretch>
+                  </pic:blipFill>
+                  <pic:spPr>
+                    <a:xfrm>
+                      <a:off x="0" y="0"/>
+                      <a:ext cx="5943600" cy="4500880"/>
+                    </a:xfrm>
+                    <a:prstGeom prst="rect">
+                      <a:avLst/>
+                    </a:prstGeom>
+                  </pic:spPr>
+                </pic:pic>
+              </a:graphicData>
+            </a:graphic>
+          </wp:inline>
+        </w:drawing>
+      </w:r>
+    </w:p>
+    <w:p/>
+    <w:p>
+      <w:r>
+        <w:rPr>
+          <w:noProof/>
+        </w:rPr>
+        <w:lastRenderedPageBreak/>
+        <w:drawing>
+          <wp:inline distT="0" distB="0" distL="0" distR="0" wp14:anchorId="1CD59DBB" wp14:editId="3C72A328">
+            <wp:extent cx="5943600" cy="2209165"/>
+            <wp:effectExtent l="0" t="0" r="0" b="635"/>
+            <wp:docPr id="10" name="Picture 10"/>
+            <wp:cNvGraphicFramePr>
+              <a:graphicFrameLocks xmlns:a="http://schemas.openxmlformats.org/drawingml/2006/main" noChangeAspect="1"/>
+            </wp:cNvGraphicFramePr>
+            <a:graphic xmlns:a="http://schemas.openxmlformats.org/drawingml/2006/main">
+              <a:graphicData uri="http://schemas.openxmlformats.org/drawingml/2006/picture">
+                <pic:pic xmlns:pic="http://schemas.openxmlformats.org/drawingml/2006/picture">
+                  <pic:nvPicPr>
+                    <pic:cNvPr id="1" name=""/>
+                    <pic:cNvPicPr/>
+                  </pic:nvPicPr>
+                  <pic:blipFill>
+                    <a:blip r:embed="rId12"/>
+                    <a:stretch>
+                      <a:fillRect/>
+                    </a:stretch>
+                  </pic:blipFill>
+                  <pic:spPr>
+                    <a:xfrm>
+                      <a:off x="0" y="0"/>
+                      <a:ext cx="5943600" cy="2209165"/>
+                    </a:xfrm>
+                    <a:prstGeom prst="rect">
+                      <a:avLst/>
+                    </a:prstGeom>
+                  </pic:spPr>
+                </pic:pic>
+              </a:graphicData>
+            </a:graphic>
+          </wp:inline>
+        </w:drawing>
+      </w:r>
+    </w:p>
+    <w:p/>
+    <w:p>
+      <w:r>
+        <w:rPr>
+          <w:noProof/>
+        </w:rPr>
+        <w:drawing>
+          <wp:inline distT="0" distB="0" distL="0" distR="0" wp14:anchorId="5BCAB325" wp14:editId="18FB6526">
+            <wp:extent cx="5943600" cy="2192020"/>
+            <wp:effectExtent l="0" t="0" r="0" b="0"/>
+            <wp:docPr id="11" name="Picture 11"/>
+            <wp:cNvGraphicFramePr>
+              <a:graphicFrameLocks xmlns:a="http://schemas.openxmlformats.org/drawingml/2006/main" noChangeAspect="1"/>
+            </wp:cNvGraphicFramePr>
+            <a:graphic xmlns:a="http://schemas.openxmlformats.org/drawingml/2006/main">
+              <a:graphicData uri="http://schemas.openxmlformats.org/drawingml/2006/picture">
+                <pic:pic xmlns:pic="http://schemas.openxmlformats.org/drawingml/2006/picture">
+                  <pic:nvPicPr>
+                    <pic:cNvPr id="1" name=""/>
+                    <pic:cNvPicPr/>
+                  </pic:nvPicPr>
+                  <pic:blipFill>
+                    <a:blip r:embed="rId13"/>
+                    <a:stretch>
+                      <a:fillRect/>
+                    </a:stretch>
+                  </pic:blipFill>
+                  <pic:spPr>
+                    <a:xfrm>
+                      <a:off x="0" y="0"/>
+                      <a:ext cx="5943600" cy="2192020"/>
+                    </a:xfrm>
+                    <a:prstGeom prst="rect">
+                      <a:avLst/>
+                    </a:prstGeom>
+                  </pic:spPr>
+                </pic:pic>
+              </a:graphicData>
+            </a:graphic>
+          </wp:inline>
+        </w:drawing>
+      </w:r>
+    </w:p>
+    <w:p/>
+    <w:p>
+      <w:r>
+        <w:rPr>
+          <w:noProof/>
+        </w:rPr>
+        <w:drawing>
+          <wp:inline distT="0" distB="0" distL="0" distR="0" wp14:anchorId="4E8E2FDA" wp14:editId="39741C2A">
+            <wp:extent cx="5943600" cy="2098675"/>
+            <wp:effectExtent l="0" t="0" r="0" b="0"/>
+            <wp:docPr id="15" name="Picture 15"/>
+            <wp:cNvGraphicFramePr>
+              <a:graphicFrameLocks xmlns:a="http://schemas.openxmlformats.org/drawingml/2006/main" noChangeAspect="1"/>
+            </wp:cNvGraphicFramePr>
+            <a:graphic xmlns:a="http://schemas.openxmlformats.org/drawingml/2006/main">
+              <a:graphicData uri="http://schemas.openxmlformats.org/drawingml/2006/picture">
+                <pic:pic xmlns:pic="http://schemas.openxmlformats.org/drawingml/2006/picture">
+                  <pic:nvPicPr>
+                    <pic:cNvPr id="1" name=""/>
+                    <pic:cNvPicPr/>
+                  </pic:nvPicPr>
+                  <pic:blipFill>
+                    <a:blip r:embed="rId14"/>
+                    <a:stretch>
+                      <a:fillRect/>
+                    </a:stretch>
+                  </pic:blipFill>
+                  <pic:spPr>
+                    <a:xfrm>
+                      <a:off x="0" y="0"/>
+                      <a:ext cx="5943600" cy="2098675"/>
+                    </a:xfrm>
+                    <a:prstGeom prst="rect">
+                      <a:avLst/>
+                    </a:prstGeom>
+                  </pic:spPr>
+                </pic:pic>
+              </a:graphicData>
+            </a:graphic>
+          </wp:inline>
+        </w:drawing>
+      </w:r>
+    </w:p>
+    <w:p/>
+    <w:p>
+      <w:r>
+        <w:rPr>
+          <w:noProof/>
+        </w:rPr>
+        <w:lastRenderedPageBreak/>
+        <w:drawing>
+          <wp:inline distT="0" distB="0" distL="0" distR="0" wp14:anchorId="22FCD1DE" wp14:editId="0EF7423E">
+            <wp:extent cx="5943600" cy="2189480"/>
+            <wp:effectExtent l="0" t="0" r="0" b="1270"/>
+            <wp:docPr id="12" name="Picture 12"/>
+            <wp:cNvGraphicFramePr>
+              <a:graphicFrameLocks xmlns:a="http://schemas.openxmlformats.org/drawingml/2006/main" noChangeAspect="1"/>
+            </wp:cNvGraphicFramePr>
+            <a:graphic xmlns:a="http://schemas.openxmlformats.org/drawingml/2006/main">
+              <a:graphicData uri="http://schemas.openxmlformats.org/drawingml/2006/picture">
+                <pic:pic xmlns:pic="http://schemas.openxmlformats.org/drawingml/2006/picture">
+                  <pic:nvPicPr>
+                    <pic:cNvPr id="1" name=""/>
+                    <pic:cNvPicPr/>
+                  </pic:nvPicPr>
+                  <pic:blipFill>
+                    <a:blip r:embed="rId15"/>
+                    <a:stretch>
+                      <a:fillRect/>
+                    </a:stretch>
+                  </pic:blipFill>
+                  <pic:spPr>
+                    <a:xfrm>
+                      <a:off x="0" y="0"/>
+                      <a:ext cx="5943600" cy="2189480"/>
+                    </a:xfrm>
+                    <a:prstGeom prst="rect">
+                      <a:avLst/>
+                    </a:prstGeom>
+                  </pic:spPr>
+                </pic:pic>
+              </a:graphicData>
+            </a:graphic>
+          </wp:inline>
+        </w:drawing>
+      </w:r>
+    </w:p>
+    <w:p/>
+    <w:p/>
+    <w:p/>
+    <w:p>
+      <w:r>
+        <w:rPr>
+          <w:noProof/>
+        </w:rPr>
+        <w:drawing>
+          <wp:inline distT="0" distB="0" distL="0" distR="0" wp14:anchorId="79580D72" wp14:editId="187B1B87">
+            <wp:extent cx="5943600" cy="1697990"/>
+            <wp:effectExtent l="0" t="0" r="0" b="0"/>
+            <wp:docPr id="13" name="Picture 13"/>
+            <wp:cNvGraphicFramePr>
+              <a:graphicFrameLocks xmlns:a="http://schemas.openxmlformats.org/drawingml/2006/main" noChangeAspect="1"/>
+            </wp:cNvGraphicFramePr>
+            <a:graphic xmlns:a="http://schemas.openxmlformats.org/drawingml/2006/main">
+              <a:graphicData uri="http://schemas.openxmlformats.org/drawingml/2006/picture">
+                <pic:pic xmlns:pic="http://schemas.openxmlformats.org/drawingml/2006/picture">
+                  <pic:nvPicPr>
+                    <pic:cNvPr id="1" name=""/>
+                    <pic:cNvPicPr/>
+                  </pic:nvPicPr>
+                  <pic:blipFill>
+                    <a:blip r:embed="rId16"/>
+                    <a:stretch>
+                      <a:fillRect/>
+                    </a:stretch>
+                  </pic:blipFill>
+                  <pic:spPr>
+                    <a:xfrm>
+                      <a:off x="0" y="0"/>
+                      <a:ext cx="5943600" cy="1697990"/>
+                    </a:xfrm>
+                    <a:prstGeom prst="rect">
+                      <a:avLst/>
+                    </a:prstGeom>
+                  </pic:spPr>
+                </pic:pic>
+              </a:graphicData>
+            </a:graphic>
+          </wp:inline>
+        </w:drawing>
+      </w:r>
+    </w:p>
+    <w:p/>
+    <w:p/>
+    <w:p>
+      <w:r>
+        <w:rPr>
+          <w:noProof/>
+        </w:rPr>
+        <w:drawing>
+          <wp:inline distT="0" distB="0" distL="0" distR="0" wp14:anchorId="59453519" wp14:editId="60660EA1">
+            <wp:extent cx="5943600" cy="2397760"/>
             <wp:effectExtent l="0" t="0" r="0" b="2540"/>
-            <wp:docPr id="1" name="Picture 1"/>
-            <wp:cNvGraphicFramePr>
-              <a:graphicFrameLocks xmlns:a="http://schemas.openxmlformats.org/drawingml/2006/main" noChangeAspect="1"/>
-            </wp:cNvGraphicFramePr>
-            <a:graphic xmlns:a="http://schemas.openxmlformats.org/drawingml/2006/main">
-              <a:graphicData uri="http://schemas.openxmlformats.org/drawingml/2006/picture">
-                <pic:pic xmlns:pic="http://schemas.openxmlformats.org/drawingml/2006/picture">
-                  <pic:nvPicPr>
-                    <pic:cNvPr id="1" name=""/>
-                    <pic:cNvPicPr/>
-                  </pic:nvPicPr>
-                  <pic:blipFill>
-                    <a:blip r:embed="rId4"/>
-                    <a:stretch>
-                      <a:fillRect/>
-                    </a:stretch>
-                  </pic:blipFill>
-                  <pic:spPr>
-                    <a:xfrm>
-                      <a:off x="0" y="0"/>
-                      <a:ext cx="5943600" cy="1826260"/>
-                    </a:xfrm>
-                    <a:prstGeom prst="rect">
-                      <a:avLst/>
-                    </a:prstGeom>
-                  </pic:spPr>
-                </pic:pic>
-              </a:graphicData>
-            </a:graphic>
-          </wp:inline>
-        </w:drawing>
-      </w:r>
-    </w:p>
-    <w:p/>
-    <w:p>
+            <wp:docPr id="16" name="Picture 16"/>
+            <wp:cNvGraphicFramePr>
+              <a:graphicFrameLocks xmlns:a="http://schemas.openxmlformats.org/drawingml/2006/main" noChangeAspect="1"/>
+            </wp:cNvGraphicFramePr>
+            <a:graphic xmlns:a="http://schemas.openxmlformats.org/drawingml/2006/main">
+              <a:graphicData uri="http://schemas.openxmlformats.org/drawingml/2006/picture">
+                <pic:pic xmlns:pic="http://schemas.openxmlformats.org/drawingml/2006/picture">
+                  <pic:nvPicPr>
+                    <pic:cNvPr id="1" name=""/>
+                    <pic:cNvPicPr/>
+                  </pic:nvPicPr>
+                  <pic:blipFill>
+                    <a:blip r:embed="rId17"/>
+                    <a:stretch>
+                      <a:fillRect/>
+                    </a:stretch>
+                  </pic:blipFill>
+                  <pic:spPr>
+                    <a:xfrm>
+                      <a:off x="0" y="0"/>
+                      <a:ext cx="5943600" cy="2397760"/>
+                    </a:xfrm>
+                    <a:prstGeom prst="rect">
+                      <a:avLst/>
+                    </a:prstGeom>
+                  </pic:spPr>
+                </pic:pic>
+              </a:graphicData>
+            </a:graphic>
+          </wp:inline>
+        </w:drawing>
+      </w:r>
+    </w:p>
+    <w:p>
+      <w:r>
+        <w:rPr>
+          <w:noProof/>
+        </w:rPr>
+        <w:lastRenderedPageBreak/>
+        <w:drawing>
+          <wp:inline distT="0" distB="0" distL="0" distR="0" wp14:anchorId="504EFF8A" wp14:editId="132749CD">
+            <wp:extent cx="5943600" cy="2662555"/>
+            <wp:effectExtent l="0" t="0" r="0" b="4445"/>
+            <wp:docPr id="19" name="Picture 19"/>
+            <wp:cNvGraphicFramePr>
+              <a:graphicFrameLocks xmlns:a="http://schemas.openxmlformats.org/drawingml/2006/main" noChangeAspect="1"/>
+            </wp:cNvGraphicFramePr>
+            <a:graphic xmlns:a="http://schemas.openxmlformats.org/drawingml/2006/main">
+              <a:graphicData uri="http://schemas.openxmlformats.org/drawingml/2006/picture">
+                <pic:pic xmlns:pic="http://schemas.openxmlformats.org/drawingml/2006/picture">
+                  <pic:nvPicPr>
+                    <pic:cNvPr id="1" name=""/>
+                    <pic:cNvPicPr/>
+                  </pic:nvPicPr>
+                  <pic:blipFill>
+                    <a:blip r:embed="rId18"/>
+                    <a:stretch>
+                      <a:fillRect/>
+                    </a:stretch>
+                  </pic:blipFill>
+                  <pic:spPr>
+                    <a:xfrm>
+                      <a:off x="0" y="0"/>
+                      <a:ext cx="5943600" cy="2662555"/>
+                    </a:xfrm>
+                    <a:prstGeom prst="rect">
+                      <a:avLst/>
+                    </a:prstGeom>
+                  </pic:spPr>
+                </pic:pic>
+              </a:graphicData>
+            </a:graphic>
+          </wp:inline>
+        </w:drawing>
+      </w:r>
       <w:bookmarkStart w:id="0" w:name="_GoBack"/>
       <w:bookmarkEnd w:id="0"/>
     </w:p>
+    <w:p/>
+    <w:p>
+      <w:r>
+        <w:rPr>
+          <w:noProof/>
+        </w:rPr>
+        <w:drawing>
+          <wp:inline distT="0" distB="0" distL="0" distR="0" wp14:anchorId="1A474F86" wp14:editId="35C218E0">
+            <wp:extent cx="5943600" cy="2266315"/>
+            <wp:effectExtent l="0" t="0" r="0" b="635"/>
+            <wp:docPr id="17" name="Picture 17"/>
+            <wp:cNvGraphicFramePr>
+              <a:graphicFrameLocks xmlns:a="http://schemas.openxmlformats.org/drawingml/2006/main" noChangeAspect="1"/>
+            </wp:cNvGraphicFramePr>
+            <a:graphic xmlns:a="http://schemas.openxmlformats.org/drawingml/2006/main">
+              <a:graphicData uri="http://schemas.openxmlformats.org/drawingml/2006/picture">
+                <pic:pic xmlns:pic="http://schemas.openxmlformats.org/drawingml/2006/picture">
+                  <pic:nvPicPr>
+                    <pic:cNvPr id="1" name=""/>
+                    <pic:cNvPicPr/>
+                  </pic:nvPicPr>
+                  <pic:blipFill>
+                    <a:blip r:embed="rId19"/>
+                    <a:stretch>
+                      <a:fillRect/>
+                    </a:stretch>
+                  </pic:blipFill>
+                  <pic:spPr>
+                    <a:xfrm>
+                      <a:off x="0" y="0"/>
+                      <a:ext cx="5943600" cy="2266315"/>
+                    </a:xfrm>
+                    <a:prstGeom prst="rect">
+                      <a:avLst/>
+                    </a:prstGeom>
+                  </pic:spPr>
+                </pic:pic>
+              </a:graphicData>
+            </a:graphic>
+          </wp:inline>
+        </w:drawing>
+      </w:r>
+    </w:p>
+    <w:p/>
+    <w:p>
+      <w:r>
+        <w:rPr>
+          <w:noProof/>
+        </w:rPr>
+        <w:lastRenderedPageBreak/>
+        <w:drawing>
+          <wp:inline distT="0" distB="0" distL="0" distR="0" wp14:anchorId="54E3AB1F" wp14:editId="7CD85464">
+            <wp:extent cx="5943600" cy="2967355"/>
+            <wp:effectExtent l="0" t="0" r="0" b="4445"/>
+            <wp:docPr id="18" name="Picture 18"/>
+            <wp:cNvGraphicFramePr>
+              <a:graphicFrameLocks xmlns:a="http://schemas.openxmlformats.org/drawingml/2006/main" noChangeAspect="1"/>
+            </wp:cNvGraphicFramePr>
+            <a:graphic xmlns:a="http://schemas.openxmlformats.org/drawingml/2006/main">
+              <a:graphicData uri="http://schemas.openxmlformats.org/drawingml/2006/picture">
+                <pic:pic xmlns:pic="http://schemas.openxmlformats.org/drawingml/2006/picture">
+                  <pic:nvPicPr>
+                    <pic:cNvPr id="1" name=""/>
+                    <pic:cNvPicPr/>
+                  </pic:nvPicPr>
+                  <pic:blipFill>
+                    <a:blip r:embed="rId20"/>
+                    <a:stretch>
+                      <a:fillRect/>
+                    </a:stretch>
+                  </pic:blipFill>
+                  <pic:spPr>
+                    <a:xfrm>
+                      <a:off x="0" y="0"/>
+                      <a:ext cx="5943600" cy="2967355"/>
+                    </a:xfrm>
+                    <a:prstGeom prst="rect">
+                      <a:avLst/>
+                    </a:prstGeom>
+                  </pic:spPr>
+                </pic:pic>
+              </a:graphicData>
+            </a:graphic>
+          </wp:inline>
+        </w:drawing>
+      </w:r>
+    </w:p>
+    <w:p/>
     <w:sectPr>
       <w:pgSz w:w="12240" w:h="15840"/>
       <w:pgMar w:top="1440" w:right="1440" w:bottom="1440" w:left="1440" w:header="720" w:footer="720" w:gutter="0"/>
@@ -182,6 +889,7 @@
     <w:lsdException w:name="HTML Sample" w:semiHidden="1" w:unhideWhenUsed="1"/>
     <w:lsdException w:name="HTML Typewriter" w:semiHidden="1" w:unhideWhenUsed="1"/>
     <w:lsdException w:name="HTML Variable" w:semiHidden="1" w:unhideWhenUsed="1"/>
+    <w:lsdException w:name="Normal Table" w:semiHidden="1" w:unhideWhenUsed="1"/>
     <w:lsdException w:name="annotation subject" w:semiHidden="1" w:unhideWhenUsed="1"/>
     <w:lsdException w:name="No List" w:semiHidden="1" w:unhideWhenUsed="1"/>
     <w:lsdException w:name="Outline List 1" w:semiHidden="1" w:unhideWhenUsed="1"/>
@@ -228,8 +936,10 @@
     <w:lsdException w:name="Table Subtle 2" w:semiHidden="1" w:unhideWhenUsed="1"/>
     <w:lsdException w:name="Table Web 1" w:semiHidden="1" w:unhideWhenUsed="1"/>
     <w:lsdException w:name="Table Web 2" w:semiHidden="1" w:unhideWhenUsed="1"/>
+    <w:lsdException w:name="Table Web 3" w:semiHidden="1" w:unhideWhenUsed="1"/>
     <w:lsdException w:name="Balloon Text" w:semiHidden="1" w:unhideWhenUsed="1"/>
     <w:lsdException w:name="Table Grid" w:uiPriority="39"/>
+    <w:lsdException w:name="Table Theme" w:semiHidden="1" w:unhideWhenUsed="1"/>
     <w:lsdException w:name="Placeholder Text" w:semiHidden="1"/>
     <w:lsdException w:name="No Spacing" w:uiPriority="1" w:qFormat="1"/>
     <w:lsdException w:name="Light Shading" w:uiPriority="60"/>

</xml_diff>

<commit_message>
updated snapshot for swagger
</commit_message>
<xml_diff>
--- a/starter_files/Snapshot.docx
+++ b/starter_files/Snapshot.docx
@@ -23,7 +23,7 @@
                     <pic:cNvPicPr/>
                   </pic:nvPicPr>
                   <pic:blipFill>
-                    <a:blip r:embed="rId4"/>
+                    <a:blip r:embed="rId5"/>
                     <a:stretch>
                       <a:fillRect/>
                     </a:stretch>
@@ -67,7 +67,7 @@
                     <pic:cNvPicPr/>
                   </pic:nvPicPr>
                   <pic:blipFill>
-                    <a:blip r:embed="rId5"/>
+                    <a:blip r:embed="rId6"/>
                     <a:stretch>
                       <a:fillRect/>
                     </a:stretch>
@@ -111,7 +111,7 @@
                     <pic:cNvPicPr/>
                   </pic:nvPicPr>
                   <pic:blipFill>
-                    <a:blip r:embed="rId6"/>
+                    <a:blip r:embed="rId7"/>
                     <a:stretch>
                       <a:fillRect/>
                     </a:stretch>
@@ -154,7 +154,7 @@
                     <pic:cNvPicPr/>
                   </pic:nvPicPr>
                   <pic:blipFill>
-                    <a:blip r:embed="rId7"/>
+                    <a:blip r:embed="rId8"/>
                     <a:stretch>
                       <a:fillRect/>
                     </a:stretch>
@@ -198,7 +198,7 @@
                     <pic:cNvPicPr/>
                   </pic:nvPicPr>
                   <pic:blipFill>
-                    <a:blip r:embed="rId8"/>
+                    <a:blip r:embed="rId9"/>
                     <a:stretch>
                       <a:fillRect/>
                     </a:stretch>
@@ -246,7 +246,7 @@
                     <pic:cNvPicPr/>
                   </pic:nvPicPr>
                   <pic:blipFill>
-                    <a:blip r:embed="rId9"/>
+                    <a:blip r:embed="rId10"/>
                     <a:stretch>
                       <a:fillRect/>
                     </a:stretch>
@@ -296,7 +296,7 @@
                     <pic:cNvPicPr/>
                   </pic:nvPicPr>
                   <pic:blipFill>
-                    <a:blip r:embed="rId10"/>
+                    <a:blip r:embed="rId11"/>
                     <a:stretch>
                       <a:fillRect/>
                     </a:stretch>
@@ -339,7 +339,7 @@
                     <pic:cNvPicPr/>
                   </pic:nvPicPr>
                   <pic:blipFill>
-                    <a:blip r:embed="rId11"/>
+                    <a:blip r:embed="rId12"/>
                     <a:stretch>
                       <a:fillRect/>
                     </a:stretch>
@@ -383,7 +383,7 @@
                     <pic:cNvPicPr/>
                   </pic:nvPicPr>
                   <pic:blipFill>
-                    <a:blip r:embed="rId12"/>
+                    <a:blip r:embed="rId13"/>
                     <a:stretch>
                       <a:fillRect/>
                     </a:stretch>
@@ -426,7 +426,7 @@
                     <pic:cNvPicPr/>
                   </pic:nvPicPr>
                   <pic:blipFill>
-                    <a:blip r:embed="rId13"/>
+                    <a:blip r:embed="rId14"/>
                     <a:stretch>
                       <a:fillRect/>
                     </a:stretch>
@@ -469,7 +469,7 @@
                     <pic:cNvPicPr/>
                   </pic:nvPicPr>
                   <pic:blipFill>
-                    <a:blip r:embed="rId14"/>
+                    <a:blip r:embed="rId15"/>
                     <a:stretch>
                       <a:fillRect/>
                     </a:stretch>
@@ -513,7 +513,7 @@
                     <pic:cNvPicPr/>
                   </pic:nvPicPr>
                   <pic:blipFill>
-                    <a:blip r:embed="rId15"/>
+                    <a:blip r:embed="rId16"/>
                     <a:stretch>
                       <a:fillRect/>
                     </a:stretch>
@@ -558,7 +558,7 @@
                     <pic:cNvPicPr/>
                   </pic:nvPicPr>
                   <pic:blipFill>
-                    <a:blip r:embed="rId16"/>
+                    <a:blip r:embed="rId17"/>
                     <a:stretch>
                       <a:fillRect/>
                     </a:stretch>
@@ -602,7 +602,7 @@
                     <pic:cNvPicPr/>
                   </pic:nvPicPr>
                   <pic:blipFill>
-                    <a:blip r:embed="rId17"/>
+                    <a:blip r:embed="rId18"/>
                     <a:stretch>
                       <a:fillRect/>
                     </a:stretch>
@@ -645,7 +645,7 @@
                     <pic:cNvPicPr/>
                   </pic:nvPicPr>
                   <pic:blipFill>
-                    <a:blip r:embed="rId18"/>
+                    <a:blip r:embed="rId19"/>
                     <a:stretch>
                       <a:fillRect/>
                     </a:stretch>
@@ -665,8 +665,6 @@
           </wp:inline>
         </w:drawing>
       </w:r>
-      <w:bookmarkStart w:id="0" w:name="_GoBack"/>
-      <w:bookmarkEnd w:id="0"/>
     </w:p>
     <w:p/>
     <w:p>
@@ -690,7 +688,7 @@
                     <pic:cNvPicPr/>
                   </pic:nvPicPr>
                   <pic:blipFill>
-                    <a:blip r:embed="rId19"/>
+                    <a:blip r:embed="rId20"/>
                     <a:stretch>
                       <a:fillRect/>
                     </a:stretch>
@@ -734,7 +732,7 @@
                     <pic:cNvPicPr/>
                   </pic:nvPicPr>
                   <pic:blipFill>
-                    <a:blip r:embed="rId20"/>
+                    <a:blip r:embed="rId21"/>
                     <a:stretch>
                       <a:fillRect/>
                     </a:stretch>
@@ -755,6 +753,318 @@
         </w:drawing>
       </w:r>
     </w:p>
+    <w:p/>
+    <w:p/>
+    <w:p>
+      <w:r>
+        <w:rPr>
+          <w:noProof/>
+        </w:rPr>
+        <w:drawing>
+          <wp:inline distT="0" distB="0" distL="0" distR="0" wp14:anchorId="4C7BC079" wp14:editId="5B25AE40">
+            <wp:extent cx="5943600" cy="2598420"/>
+            <wp:effectExtent l="0" t="0" r="0" b="0"/>
+            <wp:docPr id="5" name="Picture 5"/>
+            <wp:cNvGraphicFramePr>
+              <a:graphicFrameLocks xmlns:a="http://schemas.openxmlformats.org/drawingml/2006/main" noChangeAspect="1"/>
+            </wp:cNvGraphicFramePr>
+            <a:graphic xmlns:a="http://schemas.openxmlformats.org/drawingml/2006/main">
+              <a:graphicData uri="http://schemas.openxmlformats.org/drawingml/2006/picture">
+                <pic:pic xmlns:pic="http://schemas.openxmlformats.org/drawingml/2006/picture">
+                  <pic:nvPicPr>
+                    <pic:cNvPr id="1" name=""/>
+                    <pic:cNvPicPr/>
+                  </pic:nvPicPr>
+                  <pic:blipFill>
+                    <a:blip r:embed="rId22"/>
+                    <a:stretch>
+                      <a:fillRect/>
+                    </a:stretch>
+                  </pic:blipFill>
+                  <pic:spPr>
+                    <a:xfrm>
+                      <a:off x="0" y="0"/>
+                      <a:ext cx="5943600" cy="2598420"/>
+                    </a:xfrm>
+                    <a:prstGeom prst="rect">
+                      <a:avLst/>
+                    </a:prstGeom>
+                  </pic:spPr>
+                </pic:pic>
+              </a:graphicData>
+            </a:graphic>
+          </wp:inline>
+        </w:drawing>
+      </w:r>
+    </w:p>
+    <w:p/>
+    <w:p/>
+    <w:p>
+      <w:r>
+        <w:rPr>
+          <w:noProof/>
+        </w:rPr>
+        <w:lastRenderedPageBreak/>
+        <w:drawing>
+          <wp:inline distT="0" distB="0" distL="0" distR="0" wp14:anchorId="36E82945" wp14:editId="23B083F5">
+            <wp:extent cx="5943600" cy="2578100"/>
+            <wp:effectExtent l="0" t="0" r="0" b="0"/>
+            <wp:docPr id="14" name="Picture 14"/>
+            <wp:cNvGraphicFramePr>
+              <a:graphicFrameLocks xmlns:a="http://schemas.openxmlformats.org/drawingml/2006/main" noChangeAspect="1"/>
+            </wp:cNvGraphicFramePr>
+            <a:graphic xmlns:a="http://schemas.openxmlformats.org/drawingml/2006/main">
+              <a:graphicData uri="http://schemas.openxmlformats.org/drawingml/2006/picture">
+                <pic:pic xmlns:pic="http://schemas.openxmlformats.org/drawingml/2006/picture">
+                  <pic:nvPicPr>
+                    <pic:cNvPr id="1" name=""/>
+                    <pic:cNvPicPr/>
+                  </pic:nvPicPr>
+                  <pic:blipFill>
+                    <a:blip r:embed="rId23"/>
+                    <a:stretch>
+                      <a:fillRect/>
+                    </a:stretch>
+                  </pic:blipFill>
+                  <pic:spPr>
+                    <a:xfrm>
+                      <a:off x="0" y="0"/>
+                      <a:ext cx="5943600" cy="2578100"/>
+                    </a:xfrm>
+                    <a:prstGeom prst="rect">
+                      <a:avLst/>
+                    </a:prstGeom>
+                  </pic:spPr>
+                </pic:pic>
+              </a:graphicData>
+            </a:graphic>
+          </wp:inline>
+        </w:drawing>
+      </w:r>
+    </w:p>
+    <w:p/>
+    <w:p/>
+    <w:p>
+      <w:r>
+        <w:rPr>
+          <w:noProof/>
+        </w:rPr>
+        <w:drawing>
+          <wp:inline distT="0" distB="0" distL="0" distR="0" wp14:anchorId="620AD51E" wp14:editId="63CD0AD1">
+            <wp:extent cx="5943600" cy="2286635"/>
+            <wp:effectExtent l="0" t="0" r="0" b="0"/>
+            <wp:docPr id="20" name="Picture 20"/>
+            <wp:cNvGraphicFramePr>
+              <a:graphicFrameLocks xmlns:a="http://schemas.openxmlformats.org/drawingml/2006/main" noChangeAspect="1"/>
+            </wp:cNvGraphicFramePr>
+            <a:graphic xmlns:a="http://schemas.openxmlformats.org/drawingml/2006/main">
+              <a:graphicData uri="http://schemas.openxmlformats.org/drawingml/2006/picture">
+                <pic:pic xmlns:pic="http://schemas.openxmlformats.org/drawingml/2006/picture">
+                  <pic:nvPicPr>
+                    <pic:cNvPr id="1" name=""/>
+                    <pic:cNvPicPr/>
+                  </pic:nvPicPr>
+                  <pic:blipFill>
+                    <a:blip r:embed="rId24"/>
+                    <a:stretch>
+                      <a:fillRect/>
+                    </a:stretch>
+                  </pic:blipFill>
+                  <pic:spPr>
+                    <a:xfrm>
+                      <a:off x="0" y="0"/>
+                      <a:ext cx="5943600" cy="2286635"/>
+                    </a:xfrm>
+                    <a:prstGeom prst="rect">
+                      <a:avLst/>
+                    </a:prstGeom>
+                  </pic:spPr>
+                </pic:pic>
+              </a:graphicData>
+            </a:graphic>
+          </wp:inline>
+        </w:drawing>
+      </w:r>
+    </w:p>
+    <w:p/>
+    <w:p>
+      <w:r>
+        <w:rPr>
+          <w:noProof/>
+        </w:rPr>
+        <w:lastRenderedPageBreak/>
+        <w:drawing>
+          <wp:inline distT="0" distB="0" distL="0" distR="0" wp14:anchorId="53FD0194" wp14:editId="652A84F3">
+            <wp:extent cx="5943600" cy="2286000"/>
+            <wp:effectExtent l="0" t="0" r="0" b="0"/>
+            <wp:docPr id="21" name="Picture 21"/>
+            <wp:cNvGraphicFramePr>
+              <a:graphicFrameLocks xmlns:a="http://schemas.openxmlformats.org/drawingml/2006/main" noChangeAspect="1"/>
+            </wp:cNvGraphicFramePr>
+            <a:graphic xmlns:a="http://schemas.openxmlformats.org/drawingml/2006/main">
+              <a:graphicData uri="http://schemas.openxmlformats.org/drawingml/2006/picture">
+                <pic:pic xmlns:pic="http://schemas.openxmlformats.org/drawingml/2006/picture">
+                  <pic:nvPicPr>
+                    <pic:cNvPr id="1" name=""/>
+                    <pic:cNvPicPr/>
+                  </pic:nvPicPr>
+                  <pic:blipFill>
+                    <a:blip r:embed="rId25"/>
+                    <a:stretch>
+                      <a:fillRect/>
+                    </a:stretch>
+                  </pic:blipFill>
+                  <pic:spPr>
+                    <a:xfrm>
+                      <a:off x="0" y="0"/>
+                      <a:ext cx="5943600" cy="2286000"/>
+                    </a:xfrm>
+                    <a:prstGeom prst="rect">
+                      <a:avLst/>
+                    </a:prstGeom>
+                  </pic:spPr>
+                </pic:pic>
+              </a:graphicData>
+            </a:graphic>
+          </wp:inline>
+        </w:drawing>
+      </w:r>
+    </w:p>
+    <w:p/>
+    <w:p>
+      <w:r>
+        <w:rPr>
+          <w:noProof/>
+        </w:rPr>
+        <w:drawing>
+          <wp:inline distT="0" distB="0" distL="0" distR="0" wp14:anchorId="408E7515" wp14:editId="7CCB0A20">
+            <wp:extent cx="5943600" cy="2323465"/>
+            <wp:effectExtent l="0" t="0" r="0" b="635"/>
+            <wp:docPr id="22" name="Picture 22"/>
+            <wp:cNvGraphicFramePr>
+              <a:graphicFrameLocks xmlns:a="http://schemas.openxmlformats.org/drawingml/2006/main" noChangeAspect="1"/>
+            </wp:cNvGraphicFramePr>
+            <a:graphic xmlns:a="http://schemas.openxmlformats.org/drawingml/2006/main">
+              <a:graphicData uri="http://schemas.openxmlformats.org/drawingml/2006/picture">
+                <pic:pic xmlns:pic="http://schemas.openxmlformats.org/drawingml/2006/picture">
+                  <pic:nvPicPr>
+                    <pic:cNvPr id="1" name=""/>
+                    <pic:cNvPicPr/>
+                  </pic:nvPicPr>
+                  <pic:blipFill>
+                    <a:blip r:embed="rId26"/>
+                    <a:stretch>
+                      <a:fillRect/>
+                    </a:stretch>
+                  </pic:blipFill>
+                  <pic:spPr>
+                    <a:xfrm>
+                      <a:off x="0" y="0"/>
+                      <a:ext cx="5943600" cy="2323465"/>
+                    </a:xfrm>
+                    <a:prstGeom prst="rect">
+                      <a:avLst/>
+                    </a:prstGeom>
+                  </pic:spPr>
+                </pic:pic>
+              </a:graphicData>
+            </a:graphic>
+          </wp:inline>
+        </w:drawing>
+      </w:r>
+    </w:p>
+    <w:p/>
+    <w:p/>
+    <w:p>
+      <w:r>
+        <w:rPr>
+          <w:noProof/>
+        </w:rPr>
+        <w:drawing>
+          <wp:inline distT="0" distB="0" distL="0" distR="0" wp14:anchorId="2BC1AB46" wp14:editId="59E17488">
+            <wp:extent cx="5943600" cy="1733550"/>
+            <wp:effectExtent l="0" t="0" r="0" b="0"/>
+            <wp:docPr id="25" name="Picture 25"/>
+            <wp:cNvGraphicFramePr>
+              <a:graphicFrameLocks xmlns:a="http://schemas.openxmlformats.org/drawingml/2006/main" noChangeAspect="1"/>
+            </wp:cNvGraphicFramePr>
+            <a:graphic xmlns:a="http://schemas.openxmlformats.org/drawingml/2006/main">
+              <a:graphicData uri="http://schemas.openxmlformats.org/drawingml/2006/picture">
+                <pic:pic xmlns:pic="http://schemas.openxmlformats.org/drawingml/2006/picture">
+                  <pic:nvPicPr>
+                    <pic:cNvPr id="1" name=""/>
+                    <pic:cNvPicPr/>
+                  </pic:nvPicPr>
+                  <pic:blipFill>
+                    <a:blip r:embed="rId27"/>
+                    <a:stretch>
+                      <a:fillRect/>
+                    </a:stretch>
+                  </pic:blipFill>
+                  <pic:spPr>
+                    <a:xfrm>
+                      <a:off x="0" y="0"/>
+                      <a:ext cx="5943600" cy="1733550"/>
+                    </a:xfrm>
+                    <a:prstGeom prst="rect">
+                      <a:avLst/>
+                    </a:prstGeom>
+                  </pic:spPr>
+                </pic:pic>
+              </a:graphicData>
+            </a:graphic>
+          </wp:inline>
+        </w:drawing>
+      </w:r>
+    </w:p>
+    <w:p>
+      <w:bookmarkStart w:id="0" w:name="_GoBack"/>
+      <w:bookmarkEnd w:id="0"/>
+    </w:p>
+    <w:p>
+      <w:r>
+        <w:rPr>
+          <w:noProof/>
+        </w:rPr>
+        <w:lastRenderedPageBreak/>
+        <w:drawing>
+          <wp:inline distT="0" distB="0" distL="0" distR="0" wp14:anchorId="7CB06DEB" wp14:editId="03961867">
+            <wp:extent cx="5943600" cy="1728470"/>
+            <wp:effectExtent l="0" t="0" r="0" b="5080"/>
+            <wp:docPr id="24" name="Picture 24"/>
+            <wp:cNvGraphicFramePr>
+              <a:graphicFrameLocks xmlns:a="http://schemas.openxmlformats.org/drawingml/2006/main" noChangeAspect="1"/>
+            </wp:cNvGraphicFramePr>
+            <a:graphic xmlns:a="http://schemas.openxmlformats.org/drawingml/2006/main">
+              <a:graphicData uri="http://schemas.openxmlformats.org/drawingml/2006/picture">
+                <pic:pic xmlns:pic="http://schemas.openxmlformats.org/drawingml/2006/picture">
+                  <pic:nvPicPr>
+                    <pic:cNvPr id="1" name=""/>
+                    <pic:cNvPicPr/>
+                  </pic:nvPicPr>
+                  <pic:blipFill>
+                    <a:blip r:embed="rId28"/>
+                    <a:stretch>
+                      <a:fillRect/>
+                    </a:stretch>
+                  </pic:blipFill>
+                  <pic:spPr>
+                    <a:xfrm>
+                      <a:off x="0" y="0"/>
+                      <a:ext cx="5943600" cy="1728470"/>
+                    </a:xfrm>
+                    <a:prstGeom prst="rect">
+                      <a:avLst/>
+                    </a:prstGeom>
+                  </pic:spPr>
+                </pic:pic>
+              </a:graphicData>
+            </a:graphic>
+          </wp:inline>
+        </w:drawing>
+      </w:r>
+    </w:p>
+    <w:p/>
     <w:p/>
     <w:sectPr>
       <w:pgSz w:w="12240" w:h="15840"/>
@@ -1488,4 +1798,16 @@
     </a:ext>
   </a:extLst>
 </a:theme>
+</file>
+
+<file path=customXml/item1.xml><?xml version="1.0" encoding="utf-8"?>
+<b:Sources xmlns:b="http://schemas.openxmlformats.org/officeDocument/2006/bibliography" xmlns="http://schemas.openxmlformats.org/officeDocument/2006/bibliography" SelectedStyle="\APASixthEditionOfficeOnline.xsl" StyleName="APA" Version="6"/>
+</file>
+
+<file path=customXml/itemProps1.xml><?xml version="1.0" encoding="utf-8"?>
+<ds:datastoreItem xmlns:ds="http://schemas.openxmlformats.org/officeDocument/2006/customXml" ds:itemID="{098A7C6E-B862-4212-8BAD-F0F1EE655829}">
+  <ds:schemaRefs>
+    <ds:schemaRef ds:uri="http://schemas.openxmlformats.org/officeDocument/2006/bibliography"/>
+  </ds:schemaRefs>
+</ds:datastoreItem>
 </file>
</xml_diff>